<commit_message>
Updated design doc with controller
</commit_message>
<xml_diff>
--- a/design/MarsRover_plan.docx
+++ b/design/MarsRover_plan.docx
@@ -852,15 +852,7 @@
               <w:rPr>
                 <w:lang w:val="en-US"/>
               </w:rPr>
-              <w:t>When a rover receives its instructions, it will calculate it</w:t>
-            </w:r>
-            <w:bookmarkStart w:id="0" w:name="_GoBack"/>
-            <w:bookmarkEnd w:id="0"/>
-            <w:r>
-              <w:rPr>
-                <w:lang w:val="en-US"/>
-              </w:rPr>
-              <w:t xml:space="preserve">s route and if it will collide or fall off the plateau it will refuse to move. </w:t>
+              <w:t xml:space="preserve">When a rover receives its instructions, it will calculate its route and if it will collide or fall off the plateau it will refuse to move. </w:t>
             </w:r>
           </w:p>
           <w:p>
@@ -1611,9 +1603,68 @@
     <w:p>
       <w:pPr>
         <w:rPr>
-          <w:lang w:val="en-US"/>
-        </w:rPr>
-      </w:pPr>
+          <w:b/>
+          <w:u w:val="single"/>
+          <w:lang w:val="en-US"/>
+        </w:rPr>
+      </w:pPr>
+      <w:r>
+        <w:rPr>
+          <w:b/>
+          <w:u w:val="single"/>
+          <w:lang w:val="en-US"/>
+        </w:rPr>
+        <w:lastRenderedPageBreak/>
+        <w:t>Controller</w:t>
+      </w:r>
+    </w:p>
+    <w:p>
+      <w:pPr>
+        <w:rPr>
+          <w:lang w:val="en-US"/>
+        </w:rPr>
+      </w:pPr>
+      <w:r>
+        <w:rPr>
+          <w:lang w:val="en-US"/>
+        </w:rPr>
+        <w:t>+readInput(String[])</w:t>
+      </w:r>
+    </w:p>
+    <w:p>
+      <w:pPr>
+        <w:rPr>
+          <w:lang w:val="en-US"/>
+        </w:rPr>
+      </w:pPr>
+      <w:r>
+        <w:rPr>
+          <w:lang w:val="en-US"/>
+        </w:rPr>
+        <w:t>+createRover(id:String):Rover</w:t>
+      </w:r>
+    </w:p>
+    <w:p>
+      <w:pPr>
+        <w:rPr>
+          <w:lang w:val="en-US"/>
+        </w:rPr>
+      </w:pPr>
+      <w:r>
+        <w:rPr>
+          <w:lang w:val="en-US"/>
+        </w:rPr>
+        <w:t>+sendCommand(Rover, String)</w:t>
+      </w:r>
+    </w:p>
+    <w:p>
+      <w:pPr>
+        <w:rPr>
+          <w:lang w:val="en-US"/>
+        </w:rPr>
+      </w:pPr>
+      <w:bookmarkStart w:id="0" w:name="_GoBack"/>
+      <w:bookmarkEnd w:id="0"/>
     </w:p>
     <w:p>
       <w:pPr>

</xml_diff>

<commit_message>
Updated Design: Post Neil's Review Split controller into StateController and UserInput Added Command type
</commit_message>
<xml_diff>
--- a/design/MarsRover_plan.docx
+++ b/design/MarsRover_plan.docx
@@ -407,7 +407,39 @@
                 <w:b w:val="0"/>
                 <w:lang w:val="en-US"/>
               </w:rPr>
-              <w:t>L – turn left 90 deg; R – Turn R 90 deg; M – Move forward one grid point</w:t>
+              <w:t xml:space="preserve">L – turn left 90 </w:t>
+            </w:r>
+            <w:proofErr w:type="spellStart"/>
+            <w:r>
+              <w:rPr>
+                <w:b w:val="0"/>
+                <w:lang w:val="en-US"/>
+              </w:rPr>
+              <w:t>deg</w:t>
+            </w:r>
+            <w:proofErr w:type="spellEnd"/>
+            <w:r>
+              <w:rPr>
+                <w:b w:val="0"/>
+                <w:lang w:val="en-US"/>
+              </w:rPr>
+              <w:t xml:space="preserve">; R – Turn R 90 </w:t>
+            </w:r>
+            <w:proofErr w:type="spellStart"/>
+            <w:r>
+              <w:rPr>
+                <w:b w:val="0"/>
+                <w:lang w:val="en-US"/>
+              </w:rPr>
+              <w:t>deg</w:t>
+            </w:r>
+            <w:proofErr w:type="spellEnd"/>
+            <w:r>
+              <w:rPr>
+                <w:b w:val="0"/>
+                <w:lang w:val="en-US"/>
+              </w:rPr>
+              <w:t>; M – Move forward one grid point</w:t>
             </w:r>
           </w:p>
         </w:tc>
@@ -445,8 +477,16 @@
               <w:rPr>
                 <w:lang w:val="en-US"/>
               </w:rPr>
-              <w:t>Could also take an input for a 45 degree turn. L2 = turn left 45 deg</w:t>
-            </w:r>
+              <w:t xml:space="preserve">Could also take an input for a 45 degree turn. L2 = turn left 45 </w:t>
+            </w:r>
+            <w:proofErr w:type="spellStart"/>
+            <w:r>
+              <w:rPr>
+                <w:lang w:val="en-US"/>
+              </w:rPr>
+              <w:t>deg</w:t>
+            </w:r>
+            <w:proofErr w:type="spellEnd"/>
           </w:p>
         </w:tc>
       </w:tr>
@@ -1011,8 +1051,18 @@
         <w:rPr>
           <w:lang w:val="en-US"/>
         </w:rPr>
-        <w:t>-id:String</w:t>
-      </w:r>
+        <w:t>-</w:t>
+      </w:r>
+      <w:proofErr w:type="spellStart"/>
+      <w:proofErr w:type="gramStart"/>
+      <w:r>
+        <w:rPr>
+          <w:lang w:val="en-US"/>
+        </w:rPr>
+        <w:t>id:String</w:t>
+      </w:r>
+      <w:proofErr w:type="spellEnd"/>
+      <w:proofErr w:type="gramEnd"/>
     </w:p>
     <w:p>
       <w:pPr>
@@ -1039,6 +1089,7 @@
         </w:rPr>
         <w:t>-</w:t>
       </w:r>
+      <w:proofErr w:type="spellStart"/>
       <w:r>
         <w:rPr>
           <w:lang w:val="en-US"/>
@@ -1049,7 +1100,14 @@
         <w:rPr>
           <w:lang w:val="en-US"/>
         </w:rPr>
-        <w:t>ition: Position</w:t>
+        <w:t>ition</w:t>
+      </w:r>
+      <w:proofErr w:type="spellEnd"/>
+      <w:r>
+        <w:rPr>
+          <w:lang w:val="en-US"/>
+        </w:rPr>
+        <w:t>: Position</w:t>
       </w:r>
     </w:p>
     <w:p>
@@ -1075,59 +1133,145 @@
         <w:rPr>
           <w:lang w:val="en-US"/>
         </w:rPr>
-        <w:t>-vehicles: Position[]</w:t>
-      </w:r>
-    </w:p>
-    <w:p>
-      <w:pPr>
-        <w:rPr>
-          <w:lang w:val="en-US"/>
-        </w:rPr>
-      </w:pPr>
-      <w:r>
-        <w:rPr>
-          <w:lang w:val="en-US"/>
-        </w:rPr>
-        <w:t>+move():String</w:t>
-      </w:r>
-    </w:p>
-    <w:p>
-      <w:pPr>
-        <w:rPr>
-          <w:lang w:val="en-US"/>
-        </w:rPr>
-      </w:pPr>
-      <w:r>
-        <w:rPr>
-          <w:lang w:val="en-US"/>
-        </w:rPr>
-        <w:t>+turn(direction: Direction):String</w:t>
-      </w:r>
-    </w:p>
-    <w:p>
-      <w:pPr>
-        <w:rPr>
-          <w:lang w:val="en-US"/>
-        </w:rPr>
-      </w:pPr>
-      <w:r>
-        <w:rPr>
-          <w:lang w:val="en-US"/>
-        </w:rPr>
-        <w:t>+broadcastPosition(): Position</w:t>
-      </w:r>
-    </w:p>
-    <w:p>
-      <w:pPr>
-        <w:rPr>
-          <w:lang w:val="en-US"/>
-        </w:rPr>
-      </w:pPr>
-      <w:r>
-        <w:rPr>
-          <w:lang w:val="en-US"/>
-        </w:rPr>
-        <w:t>+receiveVehiclePosition(): void</w:t>
+        <w:t xml:space="preserve">-vehicles: </w:t>
+      </w:r>
+      <w:proofErr w:type="gramStart"/>
+      <w:r>
+        <w:rPr>
+          <w:lang w:val="en-US"/>
+        </w:rPr>
+        <w:t>Position[</w:t>
+      </w:r>
+      <w:proofErr w:type="gramEnd"/>
+      <w:r>
+        <w:rPr>
+          <w:lang w:val="en-US"/>
+        </w:rPr>
+        <w:t>]</w:t>
+      </w:r>
+    </w:p>
+    <w:p>
+      <w:pPr>
+        <w:rPr>
+          <w:lang w:val="en-US"/>
+        </w:rPr>
+      </w:pPr>
+      <w:r>
+        <w:rPr>
+          <w:lang w:val="en-US"/>
+        </w:rPr>
+        <w:t>+</w:t>
+      </w:r>
+      <w:proofErr w:type="gramStart"/>
+      <w:r>
+        <w:rPr>
+          <w:lang w:val="en-US"/>
+        </w:rPr>
+        <w:t>move(</w:t>
+      </w:r>
+      <w:proofErr w:type="gramEnd"/>
+      <w:r>
+        <w:rPr>
+          <w:lang w:val="en-US"/>
+        </w:rPr>
+        <w:t>):String</w:t>
+      </w:r>
+    </w:p>
+    <w:p>
+      <w:pPr>
+        <w:rPr>
+          <w:lang w:val="en-US"/>
+        </w:rPr>
+      </w:pPr>
+      <w:r>
+        <w:rPr>
+          <w:lang w:val="en-US"/>
+        </w:rPr>
+        <w:t>+</w:t>
+      </w:r>
+      <w:proofErr w:type="gramStart"/>
+      <w:r>
+        <w:rPr>
+          <w:lang w:val="en-US"/>
+        </w:rPr>
+        <w:t>turn(</w:t>
+      </w:r>
+      <w:proofErr w:type="gramEnd"/>
+      <w:r>
+        <w:rPr>
+          <w:lang w:val="en-US"/>
+        </w:rPr>
+        <w:t>direction: Direction):String</w:t>
+      </w:r>
+    </w:p>
+    <w:p>
+      <w:pPr>
+        <w:rPr>
+          <w:lang w:val="en-US"/>
+        </w:rPr>
+      </w:pPr>
+      <w:r>
+        <w:rPr>
+          <w:lang w:val="en-US"/>
+        </w:rPr>
+        <w:t>+</w:t>
+      </w:r>
+      <w:proofErr w:type="spellStart"/>
+      <w:proofErr w:type="gramStart"/>
+      <w:r>
+        <w:rPr>
+          <w:lang w:val="en-US"/>
+        </w:rPr>
+        <w:t>broadcastPosition</w:t>
+      </w:r>
+      <w:proofErr w:type="spellEnd"/>
+      <w:r>
+        <w:rPr>
+          <w:lang w:val="en-US"/>
+        </w:rPr>
+        <w:t>(</w:t>
+      </w:r>
+      <w:proofErr w:type="gramEnd"/>
+      <w:r>
+        <w:rPr>
+          <w:lang w:val="en-US"/>
+        </w:rPr>
+        <w:t>): Position</w:t>
+      </w:r>
+    </w:p>
+    <w:p>
+      <w:pPr>
+        <w:rPr>
+          <w:lang w:val="en-US"/>
+        </w:rPr>
+      </w:pPr>
+      <w:r>
+        <w:rPr>
+          <w:lang w:val="en-US"/>
+        </w:rPr>
+        <w:t>+</w:t>
+      </w:r>
+      <w:proofErr w:type="spellStart"/>
+      <w:proofErr w:type="gramStart"/>
+      <w:r>
+        <w:rPr>
+          <w:lang w:val="en-US"/>
+        </w:rPr>
+        <w:t>receiveVehiclePosition</w:t>
+      </w:r>
+      <w:proofErr w:type="spellEnd"/>
+      <w:r>
+        <w:rPr>
+          <w:lang w:val="en-US"/>
+        </w:rPr>
+        <w:t>(</w:t>
+      </w:r>
+      <w:proofErr w:type="gramEnd"/>
+      <w:r>
+        <w:rPr>
+          <w:lang w:val="en-US"/>
+        </w:rPr>
+        <w:t>): void</w:t>
       </w:r>
     </w:p>
     <w:p>
@@ -1145,6 +1289,7 @@
           <w:lang w:val="en-US"/>
         </w:rPr>
       </w:pPr>
+      <w:proofErr w:type="spellStart"/>
       <w:r>
         <w:rPr>
           <w:b/>
@@ -1153,31 +1298,68 @@
         </w:rPr>
         <w:t>MarsRover</w:t>
       </w:r>
-    </w:p>
-    <w:p>
-      <w:pPr>
-        <w:rPr>
-          <w:lang w:val="en-US"/>
-        </w:rPr>
-      </w:pPr>
-      <w:r>
-        <w:rPr>
-          <w:lang w:val="en-US"/>
-        </w:rPr>
-        <w:t>-instruments: Instrument[]</w:t>
-      </w:r>
-    </w:p>
-    <w:p>
-      <w:pPr>
-        <w:rPr>
-          <w:lang w:val="en-US"/>
-        </w:rPr>
-      </w:pPr>
-      <w:r>
-        <w:rPr>
-          <w:lang w:val="en-US"/>
-        </w:rPr>
-        <w:t>+calculatePath():Boolean</w:t>
+      <w:proofErr w:type="spellEnd"/>
+    </w:p>
+    <w:p>
+      <w:pPr>
+        <w:rPr>
+          <w:lang w:val="en-US"/>
+        </w:rPr>
+      </w:pPr>
+      <w:r>
+        <w:rPr>
+          <w:lang w:val="en-US"/>
+        </w:rPr>
+        <w:t xml:space="preserve">-instruments: </w:t>
+      </w:r>
+      <w:proofErr w:type="gramStart"/>
+      <w:r>
+        <w:rPr>
+          <w:lang w:val="en-US"/>
+        </w:rPr>
+        <w:t>Instrument[</w:t>
+      </w:r>
+      <w:proofErr w:type="gramEnd"/>
+      <w:r>
+        <w:rPr>
+          <w:lang w:val="en-US"/>
+        </w:rPr>
+        <w:t>]</w:t>
+      </w:r>
+    </w:p>
+    <w:p>
+      <w:pPr>
+        <w:rPr>
+          <w:lang w:val="en-US"/>
+        </w:rPr>
+      </w:pPr>
+      <w:r>
+        <w:rPr>
+          <w:lang w:val="en-US"/>
+        </w:rPr>
+        <w:t>+</w:t>
+      </w:r>
+      <w:proofErr w:type="spellStart"/>
+      <w:proofErr w:type="gramStart"/>
+      <w:r>
+        <w:rPr>
+          <w:lang w:val="en-US"/>
+        </w:rPr>
+        <w:t>calculatePath</w:t>
+      </w:r>
+      <w:proofErr w:type="spellEnd"/>
+      <w:r>
+        <w:rPr>
+          <w:lang w:val="en-US"/>
+        </w:rPr>
+        <w:t>(</w:t>
+      </w:r>
+      <w:proofErr w:type="gramEnd"/>
+      <w:r>
+        <w:rPr>
+          <w:lang w:val="en-US"/>
+        </w:rPr>
+        <w:t>):Boolean</w:t>
       </w:r>
     </w:p>
     <w:p>
@@ -1214,7 +1396,15 @@
         <w:rPr>
           <w:lang w:val="en-US"/>
         </w:rPr>
-        <w:t>-compass</w:t>
+        <w:t>-</w:t>
+      </w:r>
+      <w:proofErr w:type="spellStart"/>
+      <w:proofErr w:type="gramStart"/>
+      <w:r>
+        <w:rPr>
+          <w:lang w:val="en-US"/>
+        </w:rPr>
+        <w:t>compass</w:t>
       </w:r>
       <w:r>
         <w:rPr>
@@ -1222,11 +1412,19 @@
         </w:rPr>
         <w:t>Point</w:t>
       </w:r>
-      <w:r>
-        <w:rPr>
-          <w:lang w:val="en-US"/>
-        </w:rPr>
-        <w:t xml:space="preserve"> : String</w:t>
+      <w:proofErr w:type="spellEnd"/>
+      <w:r>
+        <w:rPr>
+          <w:lang w:val="en-US"/>
+        </w:rPr>
+        <w:t xml:space="preserve"> :</w:t>
+      </w:r>
+      <w:proofErr w:type="gramEnd"/>
+      <w:r>
+        <w:rPr>
+          <w:lang w:val="en-US"/>
+        </w:rPr>
+        <w:t xml:space="preserve"> String</w:t>
       </w:r>
     </w:p>
     <w:p>
@@ -1313,22 +1511,53 @@
         <w:rPr>
           <w:lang w:val="en-US"/>
         </w:rPr>
-        <w:t>+isPositionInMap(position:Position):Boolean</w:t>
-      </w:r>
-    </w:p>
-    <w:p>
-      <w:pPr>
-        <w:rPr>
-          <w:lang w:val="en-US"/>
-        </w:rPr>
-      </w:pPr>
-    </w:p>
-    <w:p>
-      <w:pPr>
-        <w:rPr>
-          <w:lang w:val="en-US"/>
-        </w:rPr>
-      </w:pPr>
+        <w:t>+</w:t>
+      </w:r>
+      <w:proofErr w:type="spellStart"/>
+      <w:r>
+        <w:rPr>
+          <w:lang w:val="en-US"/>
+        </w:rPr>
+        <w:t>isPositionInMap</w:t>
+      </w:r>
+      <w:proofErr w:type="spellEnd"/>
+      <w:r>
+        <w:rPr>
+          <w:lang w:val="en-US"/>
+        </w:rPr>
+        <w:t>(</w:t>
+      </w:r>
+      <w:proofErr w:type="spellStart"/>
+      <w:proofErr w:type="gramStart"/>
+      <w:r>
+        <w:rPr>
+          <w:lang w:val="en-US"/>
+        </w:rPr>
+        <w:t>position:Position</w:t>
+      </w:r>
+      <w:proofErr w:type="spellEnd"/>
+      <w:proofErr w:type="gramEnd"/>
+      <w:r>
+        <w:rPr>
+          <w:lang w:val="en-US"/>
+        </w:rPr>
+        <w:t>):Boolean</w:t>
+      </w:r>
+    </w:p>
+    <w:p>
+      <w:pPr>
+        <w:rPr>
+          <w:lang w:val="en-US"/>
+        </w:rPr>
+      </w:pPr>
+    </w:p>
+    <w:p>
+      <w:pPr>
+        <w:rPr>
+          <w:lang w:val="en-US"/>
+        </w:rPr>
+      </w:pPr>
+      <w:proofErr w:type="spellStart"/>
       <w:r>
         <w:rPr>
           <w:b/>
@@ -1337,6 +1566,7 @@
         </w:rPr>
         <w:t>RectangularMap</w:t>
       </w:r>
+      <w:proofErr w:type="spellEnd"/>
       <w:r>
         <w:rPr>
           <w:b/>
@@ -1440,48 +1670,115 @@
         <w:rPr>
           <w:lang w:val="en-US"/>
         </w:rPr>
-        <w:t>+captureImage()</w:t>
-      </w:r>
-    </w:p>
-    <w:p>
-      <w:pPr>
-        <w:rPr>
-          <w:lang w:val="en-US"/>
-        </w:rPr>
-      </w:pPr>
-      <w:r>
-        <w:rPr>
-          <w:lang w:val="en-US"/>
-        </w:rPr>
-        <w:t>+startRecording()</w:t>
-      </w:r>
-    </w:p>
-    <w:p>
-      <w:pPr>
-        <w:rPr>
-          <w:lang w:val="en-US"/>
-        </w:rPr>
-      </w:pPr>
-      <w:r>
-        <w:rPr>
-          <w:lang w:val="en-US"/>
-        </w:rPr>
-        <w:t>+stopRecording()</w:t>
-      </w:r>
-    </w:p>
-    <w:p>
-      <w:pPr>
-        <w:rPr>
-          <w:lang w:val="en-US"/>
-        </w:rPr>
-      </w:pPr>
-    </w:p>
-    <w:p>
-      <w:pPr>
-        <w:rPr>
-          <w:lang w:val="en-US"/>
-        </w:rPr>
-      </w:pPr>
+        <w:t>+</w:t>
+      </w:r>
+      <w:proofErr w:type="spellStart"/>
+      <w:proofErr w:type="gramStart"/>
+      <w:r>
+        <w:rPr>
+          <w:lang w:val="en-US"/>
+        </w:rPr>
+        <w:t>captureImage</w:t>
+      </w:r>
+      <w:proofErr w:type="spellEnd"/>
+      <w:r>
+        <w:rPr>
+          <w:lang w:val="en-US"/>
+        </w:rPr>
+        <w:t>(</w:t>
+      </w:r>
+      <w:proofErr w:type="gramEnd"/>
+      <w:r>
+        <w:rPr>
+          <w:lang w:val="en-US"/>
+        </w:rPr>
+        <w:t>)</w:t>
+      </w:r>
+    </w:p>
+    <w:p>
+      <w:pPr>
+        <w:rPr>
+          <w:lang w:val="en-US"/>
+        </w:rPr>
+      </w:pPr>
+      <w:r>
+        <w:rPr>
+          <w:lang w:val="en-US"/>
+        </w:rPr>
+        <w:t>+</w:t>
+      </w:r>
+      <w:proofErr w:type="spellStart"/>
+      <w:proofErr w:type="gramStart"/>
+      <w:r>
+        <w:rPr>
+          <w:lang w:val="en-US"/>
+        </w:rPr>
+        <w:t>startRecording</w:t>
+      </w:r>
+      <w:proofErr w:type="spellEnd"/>
+      <w:r>
+        <w:rPr>
+          <w:lang w:val="en-US"/>
+        </w:rPr>
+        <w:t>(</w:t>
+      </w:r>
+      <w:proofErr w:type="gramEnd"/>
+      <w:r>
+        <w:rPr>
+          <w:lang w:val="en-US"/>
+        </w:rPr>
+        <w:t>)</w:t>
+      </w:r>
+    </w:p>
+    <w:p>
+      <w:pPr>
+        <w:rPr>
+          <w:lang w:val="en-US"/>
+        </w:rPr>
+      </w:pPr>
+      <w:r>
+        <w:rPr>
+          <w:lang w:val="en-US"/>
+        </w:rPr>
+        <w:t>+</w:t>
+      </w:r>
+      <w:proofErr w:type="spellStart"/>
+      <w:proofErr w:type="gramStart"/>
+      <w:r>
+        <w:rPr>
+          <w:lang w:val="en-US"/>
+        </w:rPr>
+        <w:t>stopRecording</w:t>
+      </w:r>
+      <w:proofErr w:type="spellEnd"/>
+      <w:r>
+        <w:rPr>
+          <w:lang w:val="en-US"/>
+        </w:rPr>
+        <w:t>(</w:t>
+      </w:r>
+      <w:proofErr w:type="gramEnd"/>
+      <w:r>
+        <w:rPr>
+          <w:lang w:val="en-US"/>
+        </w:rPr>
+        <w:t>)</w:t>
+      </w:r>
+    </w:p>
+    <w:p>
+      <w:pPr>
+        <w:rPr>
+          <w:lang w:val="en-US"/>
+        </w:rPr>
+      </w:pPr>
+    </w:p>
+    <w:p>
+      <w:pPr>
+        <w:rPr>
+          <w:lang w:val="en-US"/>
+        </w:rPr>
+      </w:pPr>
+      <w:proofErr w:type="spellStart"/>
       <w:r>
         <w:rPr>
           <w:b/>
@@ -1490,6 +1787,7 @@
         </w:rPr>
         <w:t>RobotArm</w:t>
       </w:r>
+      <w:proofErr w:type="spellEnd"/>
       <w:r>
         <w:rPr>
           <w:lang w:val="en-US"/>
@@ -1507,33 +1805,75 @@
         <w:rPr>
           <w:lang w:val="en-US"/>
         </w:rPr>
-        <w:t>+open()</w:t>
-      </w:r>
-    </w:p>
-    <w:p>
-      <w:pPr>
-        <w:rPr>
-          <w:lang w:val="en-US"/>
-        </w:rPr>
-      </w:pPr>
-      <w:r>
-        <w:rPr>
-          <w:lang w:val="en-US"/>
-        </w:rPr>
-        <w:t>+close()</w:t>
-      </w:r>
-    </w:p>
-    <w:p>
-      <w:pPr>
-        <w:rPr>
-          <w:lang w:val="en-US"/>
-        </w:rPr>
-      </w:pPr>
-      <w:r>
-        <w:rPr>
-          <w:lang w:val="en-US"/>
-        </w:rPr>
-        <w:t>+move(x: number, y:</w:t>
+        <w:t>+</w:t>
+      </w:r>
+      <w:proofErr w:type="gramStart"/>
+      <w:r>
+        <w:rPr>
+          <w:lang w:val="en-US"/>
+        </w:rPr>
+        <w:t>open(</w:t>
+      </w:r>
+      <w:proofErr w:type="gramEnd"/>
+      <w:r>
+        <w:rPr>
+          <w:lang w:val="en-US"/>
+        </w:rPr>
+        <w:t>)</w:t>
+      </w:r>
+    </w:p>
+    <w:p>
+      <w:pPr>
+        <w:rPr>
+          <w:lang w:val="en-US"/>
+        </w:rPr>
+      </w:pPr>
+      <w:r>
+        <w:rPr>
+          <w:lang w:val="en-US"/>
+        </w:rPr>
+        <w:t>+</w:t>
+      </w:r>
+      <w:proofErr w:type="gramStart"/>
+      <w:r>
+        <w:rPr>
+          <w:lang w:val="en-US"/>
+        </w:rPr>
+        <w:t>close(</w:t>
+      </w:r>
+      <w:proofErr w:type="gramEnd"/>
+      <w:r>
+        <w:rPr>
+          <w:lang w:val="en-US"/>
+        </w:rPr>
+        <w:t>)</w:t>
+      </w:r>
+    </w:p>
+    <w:p>
+      <w:pPr>
+        <w:rPr>
+          <w:lang w:val="en-US"/>
+        </w:rPr>
+      </w:pPr>
+      <w:r>
+        <w:rPr>
+          <w:lang w:val="en-US"/>
+        </w:rPr>
+        <w:t>+</w:t>
+      </w:r>
+      <w:proofErr w:type="gramStart"/>
+      <w:r>
+        <w:rPr>
+          <w:lang w:val="en-US"/>
+        </w:rPr>
+        <w:t>move(</w:t>
+      </w:r>
+      <w:proofErr w:type="gramEnd"/>
+      <w:r>
+        <w:rPr>
+          <w:lang w:val="en-US"/>
+        </w:rPr>
+        <w:t>x: number, y:</w:t>
       </w:r>
       <w:r>
         <w:rPr>
@@ -1608,6 +1948,7 @@
           <w:lang w:val="en-US"/>
         </w:rPr>
       </w:pPr>
+      <w:proofErr w:type="spellStart"/>
       <w:r>
         <w:rPr>
           <w:b/>
@@ -1615,46 +1956,267 @@
           <w:lang w:val="en-US"/>
         </w:rPr>
         <w:lastRenderedPageBreak/>
+        <w:t>State</w:t>
+      </w:r>
+      <w:r>
+        <w:rPr>
+          <w:b/>
+          <w:u w:val="single"/>
+          <w:lang w:val="en-US"/>
+        </w:rPr>
         <w:t>Controller</w:t>
       </w:r>
-    </w:p>
-    <w:p>
-      <w:pPr>
-        <w:rPr>
-          <w:lang w:val="en-US"/>
-        </w:rPr>
-      </w:pPr>
-      <w:r>
-        <w:rPr>
-          <w:lang w:val="en-US"/>
-        </w:rPr>
-        <w:t>+readInput(String[])</w:t>
-      </w:r>
-    </w:p>
-    <w:p>
-      <w:pPr>
-        <w:rPr>
-          <w:lang w:val="en-US"/>
-        </w:rPr>
-      </w:pPr>
-      <w:r>
-        <w:rPr>
-          <w:lang w:val="en-US"/>
-        </w:rPr>
-        <w:t>+createRover(id:String):Rover</w:t>
-      </w:r>
-    </w:p>
-    <w:p>
-      <w:pPr>
-        <w:rPr>
-          <w:lang w:val="en-US"/>
-        </w:rPr>
-      </w:pPr>
-      <w:r>
-        <w:rPr>
-          <w:lang w:val="en-US"/>
-        </w:rPr>
-        <w:t>+sendCommand(Rover, String)</w:t>
+      <w:proofErr w:type="spellEnd"/>
+    </w:p>
+    <w:p>
+      <w:pPr>
+        <w:rPr>
+          <w:lang w:val="en-US"/>
+        </w:rPr>
+      </w:pPr>
+      <w:r>
+        <w:rPr>
+          <w:lang w:val="en-US"/>
+        </w:rPr>
+        <w:t>+</w:t>
+      </w:r>
+      <w:proofErr w:type="spellStart"/>
+      <w:proofErr w:type="gramStart"/>
+      <w:r>
+        <w:rPr>
+          <w:lang w:val="en-US"/>
+        </w:rPr>
+        <w:t>getAllCommands</w:t>
+      </w:r>
+      <w:proofErr w:type="spellEnd"/>
+      <w:r>
+        <w:rPr>
+          <w:lang w:val="en-US"/>
+        </w:rPr>
+        <w:t>(</w:t>
+      </w:r>
+      <w:proofErr w:type="gramEnd"/>
+      <w:r>
+        <w:rPr>
+          <w:lang w:val="en-US"/>
+        </w:rPr>
+        <w:t>Command[]</w:t>
+      </w:r>
+      <w:r>
+        <w:rPr>
+          <w:lang w:val="en-US"/>
+        </w:rPr>
+        <w:t>)</w:t>
+      </w:r>
+    </w:p>
+    <w:p>
+      <w:pPr>
+        <w:rPr>
+          <w:lang w:val="en-US"/>
+        </w:rPr>
+      </w:pPr>
+      <w:r>
+        <w:rPr>
+          <w:lang w:val="en-US"/>
+        </w:rPr>
+        <w:t>+</w:t>
+      </w:r>
+      <w:proofErr w:type="spellStart"/>
+      <w:proofErr w:type="gramStart"/>
+      <w:r>
+        <w:rPr>
+          <w:lang w:val="en-US"/>
+        </w:rPr>
+        <w:t>getCommand</w:t>
+      </w:r>
+      <w:proofErr w:type="spellEnd"/>
+      <w:r>
+        <w:rPr>
+          <w:lang w:val="en-US"/>
+        </w:rPr>
+        <w:t>(</w:t>
+      </w:r>
+      <w:proofErr w:type="gramEnd"/>
+      <w:r>
+        <w:rPr>
+          <w:lang w:val="en-US"/>
+        </w:rPr>
+        <w:t>)</w:t>
+      </w:r>
+    </w:p>
+    <w:p>
+      <w:pPr>
+        <w:rPr>
+          <w:lang w:val="en-US"/>
+        </w:rPr>
+      </w:pPr>
+      <w:r>
+        <w:rPr>
+          <w:lang w:val="en-US"/>
+        </w:rPr>
+        <w:t>+</w:t>
+      </w:r>
+      <w:proofErr w:type="spellStart"/>
+      <w:r>
+        <w:rPr>
+          <w:lang w:val="en-US"/>
+        </w:rPr>
+        <w:t>createRover</w:t>
+      </w:r>
+      <w:proofErr w:type="spellEnd"/>
+      <w:r>
+        <w:rPr>
+          <w:lang w:val="en-US"/>
+        </w:rPr>
+        <w:t>(</w:t>
+      </w:r>
+      <w:proofErr w:type="spellStart"/>
+      <w:proofErr w:type="gramStart"/>
+      <w:r>
+        <w:rPr>
+          <w:lang w:val="en-US"/>
+        </w:rPr>
+        <w:t>id:String</w:t>
+      </w:r>
+      <w:proofErr w:type="spellEnd"/>
+      <w:proofErr w:type="gramEnd"/>
+      <w:r>
+        <w:rPr>
+          <w:lang w:val="en-US"/>
+        </w:rPr>
+        <w:t>):Rover</w:t>
+      </w:r>
+    </w:p>
+    <w:p>
+      <w:pPr>
+        <w:rPr>
+          <w:lang w:val="en-US"/>
+        </w:rPr>
+      </w:pPr>
+      <w:r>
+        <w:rPr>
+          <w:lang w:val="en-US"/>
+        </w:rPr>
+        <w:t>+</w:t>
+      </w:r>
+      <w:proofErr w:type="spellStart"/>
+      <w:proofErr w:type="gramStart"/>
+      <w:r>
+        <w:rPr>
+          <w:lang w:val="en-US"/>
+        </w:rPr>
+        <w:t>sendCommand</w:t>
+      </w:r>
+      <w:proofErr w:type="spellEnd"/>
+      <w:r>
+        <w:rPr>
+          <w:lang w:val="en-US"/>
+        </w:rPr>
+        <w:t>(</w:t>
+      </w:r>
+      <w:proofErr w:type="gramEnd"/>
+      <w:r>
+        <w:rPr>
+          <w:lang w:val="en-US"/>
+        </w:rPr>
+        <w:t xml:space="preserve">Rover, </w:t>
+      </w:r>
+      <w:r>
+        <w:rPr>
+          <w:lang w:val="en-US"/>
+        </w:rPr>
+        <w:t>Command</w:t>
+      </w:r>
+      <w:r>
+        <w:rPr>
+          <w:lang w:val="en-US"/>
+        </w:rPr>
+        <w:t>)</w:t>
+      </w:r>
+    </w:p>
+    <w:p>
+      <w:pPr>
+        <w:rPr>
+          <w:lang w:val="en-US"/>
+        </w:rPr>
+      </w:pPr>
+    </w:p>
+    <w:p>
+      <w:pPr>
+        <w:rPr>
+          <w:b/>
+          <w:u w:val="single"/>
+          <w:lang w:val="en-US"/>
+        </w:rPr>
+      </w:pPr>
+      <w:proofErr w:type="spellStart"/>
+      <w:r>
+        <w:rPr>
+          <w:b/>
+          <w:u w:val="single"/>
+          <w:lang w:val="en-US"/>
+        </w:rPr>
+        <w:t>UserInput</w:t>
+      </w:r>
+      <w:proofErr w:type="spellEnd"/>
+    </w:p>
+    <w:p>
+      <w:pPr>
+        <w:rPr>
+          <w:lang w:val="en-US"/>
+        </w:rPr>
+      </w:pPr>
+      <w:r>
+        <w:rPr>
+          <w:lang w:val="en-US"/>
+        </w:rPr>
+        <w:t>+</w:t>
+      </w:r>
+      <w:proofErr w:type="spellStart"/>
+      <w:proofErr w:type="gramStart"/>
+      <w:r>
+        <w:rPr>
+          <w:lang w:val="en-US"/>
+        </w:rPr>
+        <w:t>readInput</w:t>
+      </w:r>
+      <w:proofErr w:type="spellEnd"/>
+      <w:r>
+        <w:rPr>
+          <w:lang w:val="en-US"/>
+        </w:rPr>
+        <w:t>(</w:t>
+      </w:r>
+      <w:proofErr w:type="gramEnd"/>
+      <w:r>
+        <w:rPr>
+          <w:lang w:val="en-US"/>
+        </w:rPr>
+        <w:t>String[])</w:t>
+      </w:r>
+    </w:p>
+    <w:p>
+      <w:pPr>
+        <w:rPr>
+          <w:lang w:val="en-US"/>
+        </w:rPr>
+      </w:pPr>
+    </w:p>
+    <w:p>
+      <w:pPr>
+        <w:rPr>
+          <w:b/>
+          <w:u w:val="single"/>
+          <w:lang w:val="en-US"/>
+        </w:rPr>
+      </w:pPr>
+      <w:r>
+        <w:rPr>
+          <w:b/>
+          <w:u w:val="single"/>
+          <w:lang w:val="en-US"/>
+        </w:rPr>
+        <w:t>Command</w:t>
       </w:r>
     </w:p>
     <w:p>

</xml_diff>

<commit_message>
Updated Design doc Last update as code is now reference
</commit_message>
<xml_diff>
--- a/design/MarsRover_plan.docx
+++ b/design/MarsRover_plan.docx
@@ -22,6 +22,38 @@
           <w:lang w:val="en-US"/>
         </w:rPr>
       </w:pPr>
+    </w:p>
+    <w:p>
+      <w:pPr>
+        <w:rPr>
+          <w:color w:val="FF0000"/>
+          <w:lang w:val="en-US"/>
+        </w:rPr>
+      </w:pPr>
+      <w:r>
+        <w:rPr>
+          <w:color w:val="FF0000"/>
+          <w:lang w:val="en-US"/>
+        </w:rPr>
+        <w:t>L</w:t>
+      </w:r>
+      <w:r>
+        <w:rPr>
+          <w:color w:val="FF0000"/>
+          <w:lang w:val="en-US"/>
+        </w:rPr>
+        <w:t>ike all design documents. This is not being updated. The code is the reference now. Monday, January 9, 2023</w:t>
+      </w:r>
+    </w:p>
+    <w:p>
+      <w:pPr>
+        <w:rPr>
+          <w:color w:val="FF0000"/>
+          <w:lang w:val="en-US"/>
+        </w:rPr>
+      </w:pPr>
+      <w:bookmarkStart w:id="0" w:name="_GoBack"/>
+      <w:bookmarkEnd w:id="0"/>
     </w:p>
     <w:p>
       <w:pPr>
@@ -951,6 +983,7 @@
                 <w:b w:val="0"/>
                 <w:lang w:val="en-US"/>
               </w:rPr>
+              <w:lastRenderedPageBreak/>
               <w:t>Solution should be a real product</w:t>
             </w:r>
           </w:p>
@@ -1120,8 +1153,28 @@
         <w:rPr>
           <w:lang w:val="en-US"/>
         </w:rPr>
-        <w:t>-direction: Direction</w:t>
-      </w:r>
+        <w:t>-</w:t>
+      </w:r>
+      <w:r>
+        <w:rPr>
+          <w:lang w:val="en-US"/>
+        </w:rPr>
+        <w:t>heading</w:t>
+      </w:r>
+      <w:r>
+        <w:rPr>
+          <w:lang w:val="en-US"/>
+        </w:rPr>
+        <w:t xml:space="preserve">: </w:t>
+      </w:r>
+      <w:proofErr w:type="spellStart"/>
+      <w:r>
+        <w:rPr>
+          <w:lang w:val="en-US"/>
+        </w:rPr>
+        <w:t>CompassHeading</w:t>
+      </w:r>
+      <w:proofErr w:type="spellEnd"/>
     </w:p>
     <w:p>
       <w:pPr>
@@ -1257,7 +1310,13 @@
         <w:rPr>
           <w:lang w:val="en-US"/>
         </w:rPr>
-        <w:t>receiveVehiclePosition</w:t>
+        <w:t>getOther</w:t>
+      </w:r>
+      <w:r>
+        <w:rPr>
+          <w:lang w:val="en-US"/>
+        </w:rPr>
+        <w:t>VehiclePosition</w:t>
       </w:r>
       <w:proofErr w:type="spellEnd"/>
       <w:r>
@@ -1955,7 +2014,6 @@
           <w:u w:val="single"/>
           <w:lang w:val="en-US"/>
         </w:rPr>
-        <w:lastRenderedPageBreak/>
         <w:t>State</w:t>
       </w:r>
       <w:r>
@@ -2225,8 +2283,6 @@
           <w:lang w:val="en-US"/>
         </w:rPr>
       </w:pPr>
-      <w:bookmarkStart w:id="0" w:name="_GoBack"/>
-      <w:bookmarkEnd w:id="0"/>
     </w:p>
     <w:p>
       <w:pPr>
@@ -3564,4 +3620,16 @@
     </a:ext>
   </a:extLst>
 </a:theme>
+</file>
+
+<file path=customXml/item1.xml><?xml version="1.0" encoding="utf-8"?>
+<b:Sources xmlns:b="http://schemas.openxmlformats.org/officeDocument/2006/bibliography" xmlns="http://schemas.openxmlformats.org/officeDocument/2006/bibliography" SelectedStyle="/APASixthEditionOfficeOnline.xsl" StyleName="APA" Version="6"/>
+</file>
+
+<file path=customXml/itemProps1.xml><?xml version="1.0" encoding="utf-8"?>
+<ds:datastoreItem xmlns:ds="http://schemas.openxmlformats.org/officeDocument/2006/customXml" ds:itemID="{E45DBD33-EB1C-2B40-9677-D687EA897284}">
+  <ds:schemaRefs>
+    <ds:schemaRef ds:uri="http://schemas.openxmlformats.org/officeDocument/2006/bibliography"/>
+  </ds:schemaRefs>
+</ds:datastoreItem>
 </file>
</xml_diff>